<commit_message>
Inicio de unos mensajes
Co-Authored-By: Emile de Kadt <62763004+edekadt@users.noreply.github.com>
</commit_message>
<xml_diff>
--- a/Emile de Kadt y Eva Sánchez - Práctica 3. Proyecto.docx
+++ b/Emile de Kadt y Eva Sánchez - Práctica 3. Proyecto.docx
@@ -325,12 +325,6 @@
         <w:gridCol w:w="5391"/>
       </w:tblGrid>
       <w:tr>
-        <w:tblPrEx>
-          <w:tblCellMar>
-            <w:top w:w="0" w:type="dxa"/>
-            <w:bottom w:w="0" w:type="dxa"/>
-          </w:tblCellMar>
-        </w:tblPrEx>
         <w:tc>
           <w:tcPr>
             <w:tcW w:w="1337" w:type="dxa"/>
@@ -393,12 +387,6 @@
         </w:tc>
       </w:tr>
       <w:tr>
-        <w:tblPrEx>
-          <w:tblCellMar>
-            <w:top w:w="0" w:type="dxa"/>
-            <w:bottom w:w="0" w:type="dxa"/>
-          </w:tblCellMar>
-        </w:tblPrEx>
         <w:tc>
           <w:tcPr>
             <w:tcW w:w="1337" w:type="dxa"/>
@@ -489,12 +477,6 @@
         </w:tc>
       </w:tr>
       <w:tr>
-        <w:tblPrEx>
-          <w:tblCellMar>
-            <w:top w:w="0" w:type="dxa"/>
-            <w:bottom w:w="0" w:type="dxa"/>
-          </w:tblCellMar>
-        </w:tblPrEx>
         <w:tc>
           <w:tcPr>
             <w:tcW w:w="1337" w:type="dxa"/>
@@ -587,12 +569,6 @@
         </w:tc>
       </w:tr>
       <w:tr>
-        <w:tblPrEx>
-          <w:tblCellMar>
-            <w:top w:w="0" w:type="dxa"/>
-            <w:bottom w:w="0" w:type="dxa"/>
-          </w:tblCellMar>
-        </w:tblPrEx>
         <w:trPr>
           <w:trHeight w:val="1"/>
         </w:trPr>
@@ -686,12 +662,6 @@
         </w:tc>
       </w:tr>
       <w:tr>
-        <w:tblPrEx>
-          <w:tblCellMar>
-            <w:top w:w="0" w:type="dxa"/>
-            <w:bottom w:w="0" w:type="dxa"/>
-          </w:tblCellMar>
-        </w:tblPrEx>
         <w:trPr>
           <w:trHeight w:val="1"/>
         </w:trPr>
@@ -787,12 +757,6 @@
         </w:tc>
       </w:tr>
       <w:tr>
-        <w:tblPrEx>
-          <w:tblCellMar>
-            <w:top w:w="0" w:type="dxa"/>
-            <w:bottom w:w="0" w:type="dxa"/>
-          </w:tblCellMar>
-        </w:tblPrEx>
         <w:tc>
           <w:tcPr>
             <w:tcW w:w="3482" w:type="dxa"/>
@@ -1029,23 +993,7 @@
             <w:rFonts w:ascii="Ubuntu" w:eastAsia="Ubuntu" w:hAnsi="Ubuntu" w:cs="Ubuntu"/>
             <w:vertAlign w:val="superscript"/>
           </w:rPr>
-          <w:t>[</w:t>
-        </w:r>
-        <w:r>
-          <w:rPr>
-            <w:rStyle w:val="Hipervnculo"/>
-            <w:rFonts w:ascii="Ubuntu" w:eastAsia="Ubuntu" w:hAnsi="Ubuntu" w:cs="Ubuntu"/>
-            <w:vertAlign w:val="superscript"/>
-          </w:rPr>
-          <w:t>1</w:t>
-        </w:r>
-        <w:r>
-          <w:rPr>
-            <w:rStyle w:val="Hipervnculo"/>
-            <w:rFonts w:ascii="Ubuntu" w:eastAsia="Ubuntu" w:hAnsi="Ubuntu" w:cs="Ubuntu"/>
-            <w:vertAlign w:val="superscript"/>
-          </w:rPr>
-          <w:t>]</w:t>
+          <w:t>[1]</w:t>
         </w:r>
       </w:hyperlink>
       <w:r>
@@ -1596,7 +1544,7 @@
           <v:rect id="rectole0000000000" o:spid="_x0000_i1025" style="width:188.4pt;height:199.2pt" o:ole="" o:preferrelative="t" stroked="f">
             <v:imagedata r:id="rId10" o:title=""/>
           </v:rect>
-          <o:OLEObject Type="Embed" ProgID="StaticMetafile" ShapeID="rectole0000000000" DrawAspect="Content" ObjectID="_1715779908" r:id="rId11"/>
+          <o:OLEObject Type="Embed" ProgID="StaticMetafile" ShapeID="rectole0000000000" DrawAspect="Content" ObjectID="_1715781512" r:id="rId11"/>
         </w:object>
       </w:r>
       <w:r>
@@ -1604,7 +1552,7 @@
           <v:rect id="rectole0000000001" o:spid="_x0000_i1026" style="width:189pt;height:199.2pt" o:ole="" o:preferrelative="t" stroked="f">
             <v:imagedata r:id="rId12" o:title=""/>
           </v:rect>
-          <o:OLEObject Type="Embed" ProgID="StaticMetafile" ShapeID="rectole0000000001" DrawAspect="Content" ObjectID="_1715779909" r:id="rId13"/>
+          <o:OLEObject Type="Embed" ProgID="StaticMetafile" ShapeID="rectole0000000001" DrawAspect="Content" ObjectID="_1715781513" r:id="rId13"/>
         </w:object>
       </w:r>
     </w:p>
@@ -2048,7 +1996,37 @@
           <w:rFonts w:ascii="Ubuntu" w:eastAsia="Ubuntu" w:hAnsi="Ubuntu" w:cs="Ubuntu"/>
           <w:color w:val="353835"/>
         </w:rPr>
-        <w:t xml:space="preserve"> al cliente, que contiene toda la información que corresponde a la distribución de las diferentes casillas del mapa y la posición inicial de los personajes. </w:t>
+        <w:t xml:space="preserve"> </w:t>
+      </w:r>
+      <w:r>
+        <w:rPr>
+          <w:rFonts w:ascii="Ubuntu" w:eastAsia="Ubuntu" w:hAnsi="Ubuntu" w:cs="Ubuntu"/>
+          <w:color w:val="353835"/>
+        </w:rPr>
+        <w:t xml:space="preserve">y </w:t>
+      </w:r>
+      <w:r>
+        <w:rPr>
+          <w:rFonts w:ascii="Ubuntu" w:eastAsia="Ubuntu" w:hAnsi="Ubuntu" w:cs="Ubuntu"/>
+          <w:i/>
+          <w:iCs/>
+          <w:color w:val="353835"/>
+        </w:rPr>
+        <w:t>salidas</w:t>
+      </w:r>
+      <w:r>
+        <w:rPr>
+          <w:rFonts w:ascii="Ubuntu" w:eastAsia="Ubuntu" w:hAnsi="Ubuntu" w:cs="Ubuntu"/>
+          <w:color w:val="353835"/>
+        </w:rPr>
+        <w:t xml:space="preserve"> </w:t>
+      </w:r>
+      <w:r>
+        <w:rPr>
+          <w:rFonts w:ascii="Ubuntu" w:eastAsia="Ubuntu" w:hAnsi="Ubuntu" w:cs="Ubuntu"/>
+          <w:color w:val="353835"/>
+        </w:rPr>
+        <w:t xml:space="preserve">al cliente, que contiene toda la información que corresponde a la distribución de las diferentes casillas del mapa y la posición inicial de los personajes. </w:t>
       </w:r>
     </w:p>
     <w:p>
@@ -2121,6 +2099,30 @@
           <w:color w:val="353835"/>
         </w:rPr>
         <w:t>nuevo mapa</w:t>
+      </w:r>
+      <w:r>
+        <w:rPr>
+          <w:rFonts w:ascii="Ubuntu" w:eastAsia="Ubuntu" w:hAnsi="Ubuntu" w:cs="Ubuntu"/>
+          <w:i/>
+          <w:color w:val="353835"/>
+        </w:rPr>
+        <w:t xml:space="preserve">, </w:t>
+      </w:r>
+      <w:r>
+        <w:rPr>
+          <w:rFonts w:ascii="Ubuntu" w:eastAsia="Ubuntu" w:hAnsi="Ubuntu" w:cs="Ubuntu"/>
+          <w:iCs/>
+          <w:color w:val="353835"/>
+        </w:rPr>
+        <w:t>llamándose también al mensaje que actualizará las</w:t>
+      </w:r>
+      <w:r>
+        <w:rPr>
+          <w:rFonts w:ascii="Ubuntu" w:eastAsia="Ubuntu" w:hAnsi="Ubuntu" w:cs="Ubuntu"/>
+          <w:i/>
+          <w:color w:val="353835"/>
+        </w:rPr>
+        <w:t xml:space="preserve"> salidas</w:t>
       </w:r>
       <w:r>
         <w:rPr>
@@ -2383,6 +2385,13 @@
                 <w:color w:val="353835"/>
               </w:rPr>
             </w:pPr>
+            <w:r>
+              <w:rPr>
+                <w:rFonts w:ascii="Ubuntu" w:eastAsia="Ubuntu" w:hAnsi="Ubuntu" w:cs="Ubuntu"/>
+                <w:color w:val="353835"/>
+              </w:rPr>
+              <w:t>Salidas</w:t>
+            </w:r>
           </w:p>
         </w:tc>
         <w:tc>
@@ -2500,7 +2509,7 @@
           <w:iCs/>
           <w:color w:val="353835"/>
         </w:rPr>
-        <w:t>otra cuando todos los personajes han llegado a la salida. Además, los mensajes de m</w:t>
+        <w:t>otra cuando todos los personajes han llegado a la salida</w:t>
       </w:r>
       <w:r>
         <w:rPr>
@@ -2509,6 +2518,24 @@
           <w:iCs/>
           <w:color w:val="353835"/>
         </w:rPr>
+        <w:t>. Junto a nuevo mapa enviaremos el mensaje de actualizar las salidas</w:t>
+      </w:r>
+      <w:r>
+        <w:rPr>
+          <w:rFonts w:ascii="Ubuntu" w:eastAsia="Ubuntu" w:hAnsi="Ubuntu" w:cs="Ubuntu"/>
+          <w:i/>
+          <w:iCs/>
+          <w:color w:val="353835"/>
+        </w:rPr>
+        <w:t>. Además, los mensajes de m</w:t>
+      </w:r>
+      <w:r>
+        <w:rPr>
+          <w:rFonts w:ascii="Ubuntu" w:eastAsia="Ubuntu" w:hAnsi="Ubuntu" w:cs="Ubuntu"/>
+          <w:i/>
+          <w:iCs/>
+          <w:color w:val="353835"/>
+        </w:rPr>
         <w:t xml:space="preserve">ovimiento y posiciones son enviados de forma constante entre cliente y servidor hasta finalizar el juego, ya que no existe un límite de movimientos que pueda realizarse. </w:t>
       </w:r>
     </w:p>
@@ -2588,7 +2615,6 @@
           <w:color w:val="353835"/>
           <w:sz w:val="24"/>
         </w:rPr>
-        <w:lastRenderedPageBreak/>
         <w:t xml:space="preserve">1.6 Serialización: </w:t>
       </w:r>
     </w:p>
@@ -3092,28 +3118,7 @@
           <w:rFonts w:ascii="Ubuntu" w:eastAsia="Ubuntu" w:hAnsi="Ubuntu" w:cs="Ubuntu"/>
           <w:bCs/>
         </w:rPr>
-        <w:t xml:space="preserve">El servidor recibirá el aviso de que un cliente se ha </w:t>
-      </w:r>
-      <w:r>
-        <w:rPr>
-          <w:rFonts w:ascii="Ubuntu" w:eastAsia="Ubuntu" w:hAnsi="Ubuntu" w:cs="Ubuntu"/>
-          <w:bCs/>
-        </w:rPr>
-        <w:t>des</w:t>
-      </w:r>
-      <w:r>
-        <w:rPr>
-          <w:rFonts w:ascii="Ubuntu" w:eastAsia="Ubuntu" w:hAnsi="Ubuntu" w:cs="Ubuntu"/>
-          <w:bCs/>
-        </w:rPr>
-        <w:t>conectado</w:t>
-      </w:r>
-      <w:r>
-        <w:rPr>
-          <w:rFonts w:ascii="Ubuntu" w:eastAsia="Ubuntu" w:hAnsi="Ubuntu" w:cs="Ubuntu"/>
-          <w:bCs/>
-        </w:rPr>
-        <w:t>, eliminando</w:t>
+        <w:t>El servidor recibirá el aviso de que un cliente se ha desconectado, eliminando</w:t>
       </w:r>
       <w:r>
         <w:rPr>
@@ -3234,6 +3239,10 @@
     <w:p>
       <w:pPr>
         <w:pStyle w:val="Prrafodelista"/>
+        <w:numPr>
+          <w:ilvl w:val="0"/>
+          <w:numId w:val="5"/>
+        </w:numPr>
         <w:spacing w:before="200" w:after="0" w:line="240" w:lineRule="auto"/>
         <w:jc w:val="both"/>
         <w:rPr>
@@ -3241,14 +3250,39 @@
           <w:b/>
         </w:rPr>
       </w:pPr>
-    </w:p>
-    <w:p>
-      <w:pPr>
+      <w:r>
+        <w:rPr>
+          <w:rFonts w:ascii="Ubuntu" w:eastAsia="Ubuntu" w:hAnsi="Ubuntu" w:cs="Ubuntu"/>
+          <w:b/>
+        </w:rPr>
+        <w:t xml:space="preserve">UPDATEEXITS: </w:t>
+      </w:r>
+      <w:r>
+        <w:rPr>
+          <w:rFonts w:ascii="Ubuntu" w:eastAsia="Ubuntu" w:hAnsi="Ubuntu" w:cs="Ubuntu"/>
+          <w:bCs/>
+        </w:rPr>
+        <w:t>En el caso de recibir este mensaje, el servidor lo ignorara, ya que solo el servidor puede enviar este mensaje.</w:t>
+      </w:r>
+    </w:p>
+    <w:p>
+      <w:pPr>
+        <w:pStyle w:val="Prrafodelista"/>
         <w:spacing w:before="200" w:after="0" w:line="240" w:lineRule="auto"/>
         <w:jc w:val="both"/>
         <w:rPr>
           <w:rFonts w:ascii="Ubuntu" w:eastAsia="Ubuntu" w:hAnsi="Ubuntu" w:cs="Ubuntu"/>
           <w:b/>
+        </w:rPr>
+      </w:pPr>
+    </w:p>
+    <w:p>
+      <w:pPr>
+        <w:spacing w:before="200" w:after="0" w:line="240" w:lineRule="auto"/>
+        <w:jc w:val="both"/>
+        <w:rPr>
+          <w:rFonts w:ascii="Ubuntu" w:eastAsia="Ubuntu" w:hAnsi="Ubuntu" w:cs="Ubuntu"/>
+          <w:b/>
           <w:sz w:val="28"/>
         </w:rPr>
       </w:pPr>
@@ -3320,6 +3354,7 @@
           <w:rFonts w:ascii="Ubuntu" w:eastAsia="Ubuntu" w:hAnsi="Ubuntu" w:cs="Ubuntu"/>
           <w:bCs/>
         </w:rPr>
+        <w:lastRenderedPageBreak/>
         <w:t xml:space="preserve">Dejando </w:t>
       </w:r>
       <w:r>
@@ -3362,15 +3397,7 @@
           <w:rFonts w:ascii="Ubuntu" w:eastAsia="Ubuntu" w:hAnsi="Ubuntu" w:cs="Ubuntu"/>
           <w:bCs/>
         </w:rPr>
-        <w:t xml:space="preserve">que puede activarse al recibir un mensaje de MOVEMENT. En este </w:t>
-      </w:r>
-      <w:r>
-        <w:rPr>
-          <w:rFonts w:ascii="Ubuntu" w:eastAsia="Ubuntu" w:hAnsi="Ubuntu" w:cs="Ubuntu"/>
-          <w:bCs/>
-        </w:rPr>
-        <w:lastRenderedPageBreak/>
-        <w:t xml:space="preserve">método, </w:t>
+        <w:t xml:space="preserve">que puede activarse al recibir un mensaje de MOVEMENT. En este método, </w:t>
       </w:r>
       <w:r>
         <w:rPr>
@@ -3576,6 +3603,212 @@
         <w:rPr>
           <w:rFonts w:ascii="Ubuntu" w:eastAsia="Ubuntu" w:hAnsi="Ubuntu" w:cs="Ubuntu"/>
           <w:color w:val="353835"/>
+        </w:rPr>
+      </w:pPr>
+      <w:r>
+        <w:rPr>
+          <w:rFonts w:ascii="Ubuntu" w:eastAsia="Ubuntu" w:hAnsi="Ubuntu" w:cs="Ubuntu"/>
+          <w:color w:val="353835"/>
+        </w:rPr>
+        <w:t xml:space="preserve">De forma similar a lo que sucede en el servidor, el cliente posee una clase Game propia donde realizará el bucle principal del juego y gestionará los mensajes: </w:t>
+      </w:r>
+    </w:p>
+    <w:p>
+      <w:pPr>
+        <w:pStyle w:val="Prrafodelista"/>
+        <w:numPr>
+          <w:ilvl w:val="0"/>
+          <w:numId w:val="5"/>
+        </w:numPr>
+        <w:spacing w:before="200" w:after="0" w:line="240" w:lineRule="auto"/>
+        <w:jc w:val="both"/>
+        <w:rPr>
+          <w:rFonts w:ascii="Ubuntu" w:eastAsia="Ubuntu" w:hAnsi="Ubuntu" w:cs="Ubuntu"/>
+          <w:b/>
+        </w:rPr>
+      </w:pPr>
+      <w:r>
+        <w:rPr>
+          <w:rFonts w:ascii="Ubuntu" w:eastAsia="Ubuntu" w:hAnsi="Ubuntu" w:cs="Ubuntu"/>
+          <w:b/>
+        </w:rPr>
+        <w:t xml:space="preserve">CLIENTJOINED: </w:t>
+      </w:r>
+      <w:r>
+        <w:rPr>
+          <w:rFonts w:ascii="Ubuntu" w:eastAsia="Ubuntu" w:hAnsi="Ubuntu" w:cs="Ubuntu"/>
+          <w:bCs/>
+        </w:rPr>
+        <w:t>En el caso de recibir este mensaje, el servidor lo ignorara, ya que solo el servidor puede enviar este mensaje.</w:t>
+      </w:r>
+    </w:p>
+    <w:p>
+      <w:pPr>
+        <w:pStyle w:val="Prrafodelista"/>
+        <w:numPr>
+          <w:ilvl w:val="0"/>
+          <w:numId w:val="5"/>
+        </w:numPr>
+        <w:spacing w:before="200" w:after="0" w:line="240" w:lineRule="auto"/>
+        <w:jc w:val="both"/>
+        <w:rPr>
+          <w:rFonts w:ascii="Ubuntu" w:eastAsia="Ubuntu" w:hAnsi="Ubuntu" w:cs="Ubuntu"/>
+          <w:b/>
+        </w:rPr>
+      </w:pPr>
+      <w:r>
+        <w:rPr>
+          <w:rFonts w:ascii="Ubuntu" w:eastAsia="Ubuntu" w:hAnsi="Ubuntu" w:cs="Ubuntu"/>
+          <w:b/>
+        </w:rPr>
+        <w:t xml:space="preserve">CLIENTLEFT: </w:t>
+      </w:r>
+      <w:r>
+        <w:rPr>
+          <w:rFonts w:ascii="Ubuntu" w:eastAsia="Ubuntu" w:hAnsi="Ubuntu" w:cs="Ubuntu"/>
+          <w:bCs/>
+        </w:rPr>
+        <w:t>En el caso de recibir este mensaje, el servidor lo ignorara, ya que solo el servidor puede enviar este mensaje.</w:t>
+      </w:r>
+    </w:p>
+    <w:p>
+      <w:pPr>
+        <w:pStyle w:val="Prrafodelista"/>
+        <w:numPr>
+          <w:ilvl w:val="0"/>
+          <w:numId w:val="5"/>
+        </w:numPr>
+        <w:spacing w:before="200" w:after="0" w:line="240" w:lineRule="auto"/>
+        <w:jc w:val="both"/>
+        <w:rPr>
+          <w:rFonts w:ascii="Ubuntu" w:eastAsia="Ubuntu" w:hAnsi="Ubuntu" w:cs="Ubuntu"/>
+          <w:b/>
+        </w:rPr>
+      </w:pPr>
+      <w:r>
+        <w:rPr>
+          <w:rFonts w:ascii="Ubuntu" w:eastAsia="Ubuntu" w:hAnsi="Ubuntu" w:cs="Ubuntu"/>
+          <w:b/>
+        </w:rPr>
+        <w:t xml:space="preserve">MOVEMENT: </w:t>
+      </w:r>
+      <w:r>
+        <w:rPr>
+          <w:rFonts w:ascii="Ubuntu" w:eastAsia="Ubuntu" w:hAnsi="Ubuntu" w:cs="Ubuntu"/>
+          <w:bCs/>
+        </w:rPr>
+        <w:t>En el caso de recibir este mensaje, el servidor lo ignorara, ya que solo el servidor puede enviar este mensaje.</w:t>
+      </w:r>
+    </w:p>
+    <w:p>
+      <w:pPr>
+        <w:pStyle w:val="Prrafodelista"/>
+        <w:numPr>
+          <w:ilvl w:val="0"/>
+          <w:numId w:val="5"/>
+        </w:numPr>
+        <w:spacing w:before="200" w:after="0" w:line="240" w:lineRule="auto"/>
+        <w:jc w:val="both"/>
+        <w:rPr>
+          <w:rFonts w:ascii="Ubuntu" w:eastAsia="Ubuntu" w:hAnsi="Ubuntu" w:cs="Ubuntu"/>
+          <w:b/>
+        </w:rPr>
+      </w:pPr>
+      <w:r>
+        <w:rPr>
+          <w:rFonts w:ascii="Ubuntu" w:eastAsia="Ubuntu" w:hAnsi="Ubuntu" w:cs="Ubuntu"/>
+          <w:b/>
+        </w:rPr>
+        <w:t xml:space="preserve">NEWMAP: </w:t>
+      </w:r>
+      <w:r>
+        <w:rPr>
+          <w:rFonts w:ascii="Ubuntu" w:eastAsia="Ubuntu" w:hAnsi="Ubuntu" w:cs="Ubuntu"/>
+          <w:bCs/>
+        </w:rPr>
+        <w:t xml:space="preserve">El cliente recibirá este mapa, con el cual podrá cargar la pantalla de juego y el nivel en el que está jugando el servidor. </w:t>
+      </w:r>
+    </w:p>
+    <w:p>
+      <w:pPr>
+        <w:pStyle w:val="Prrafodelista"/>
+        <w:numPr>
+          <w:ilvl w:val="0"/>
+          <w:numId w:val="5"/>
+        </w:numPr>
+        <w:spacing w:before="200" w:after="0" w:line="240" w:lineRule="auto"/>
+        <w:jc w:val="both"/>
+        <w:rPr>
+          <w:rFonts w:ascii="Ubuntu" w:eastAsia="Ubuntu" w:hAnsi="Ubuntu" w:cs="Ubuntu"/>
+          <w:b/>
+        </w:rPr>
+      </w:pPr>
+      <w:r>
+        <w:rPr>
+          <w:rFonts w:ascii="Ubuntu" w:eastAsia="Ubuntu" w:hAnsi="Ubuntu" w:cs="Ubuntu"/>
+          <w:b/>
+        </w:rPr>
+        <w:t>UPDATEPOS:</w:t>
+      </w:r>
+      <w:r>
+        <w:rPr>
+          <w:rFonts w:ascii="Ubuntu" w:eastAsia="Ubuntu" w:hAnsi="Ubuntu" w:cs="Ubuntu"/>
+          <w:bCs/>
+        </w:rPr>
+        <w:t xml:space="preserve"> El cliente recibirá las posiciones actuales de los personajes, en la mayoría de los casos tras realizar una pulsación de teclado</w:t>
+      </w:r>
+      <w:r>
+        <w:rPr>
+          <w:rFonts w:ascii="Ubuntu" w:eastAsia="Ubuntu" w:hAnsi="Ubuntu" w:cs="Ubuntu"/>
+          <w:bCs/>
+        </w:rPr>
+        <w:t>.</w:t>
+      </w:r>
+    </w:p>
+    <w:p>
+      <w:pPr>
+        <w:pStyle w:val="Prrafodelista"/>
+        <w:numPr>
+          <w:ilvl w:val="0"/>
+          <w:numId w:val="5"/>
+        </w:numPr>
+        <w:spacing w:before="200" w:after="0" w:line="240" w:lineRule="auto"/>
+        <w:jc w:val="both"/>
+        <w:rPr>
+          <w:rFonts w:ascii="Ubuntu" w:eastAsia="Ubuntu" w:hAnsi="Ubuntu" w:cs="Ubuntu"/>
+          <w:color w:val="353835"/>
+          <w:u w:val="single"/>
+        </w:rPr>
+      </w:pPr>
+      <w:r>
+        <w:rPr>
+          <w:rFonts w:ascii="Ubuntu" w:eastAsia="Ubuntu" w:hAnsi="Ubuntu" w:cs="Ubuntu"/>
+          <w:b/>
+        </w:rPr>
+        <w:t xml:space="preserve">UPDATEEXITS: </w:t>
+      </w:r>
+      <w:r>
+        <w:rPr>
+          <w:rFonts w:ascii="Ubuntu" w:eastAsia="Ubuntu" w:hAnsi="Ubuntu" w:cs="Ubuntu"/>
+          <w:bCs/>
+        </w:rPr>
+        <w:t>El cliente recibirá la posición de las casillas de salida, renderizándolas junto con el mapa de la sala.</w:t>
+      </w:r>
+      <w:r>
+        <w:rPr>
+          <w:rFonts w:ascii="Ubuntu" w:eastAsia="Ubuntu" w:hAnsi="Ubuntu" w:cs="Ubuntu"/>
+          <w:b/>
+        </w:rPr>
+        <w:t xml:space="preserve"> </w:t>
+      </w:r>
+    </w:p>
+    <w:p>
+      <w:pPr>
+        <w:spacing w:before="200" w:after="0" w:line="240" w:lineRule="auto"/>
+        <w:jc w:val="both"/>
+        <w:rPr>
+          <w:rFonts w:ascii="Ubuntu" w:eastAsia="Ubuntu" w:hAnsi="Ubuntu" w:cs="Ubuntu"/>
+          <w:color w:val="353835"/>
           <w:u w:val="single"/>
         </w:rPr>
       </w:pPr>
@@ -3842,6 +4075,7 @@
           <w:rFonts w:ascii="Ubuntu" w:eastAsia="Ubuntu" w:hAnsi="Ubuntu" w:cs="Ubuntu"/>
           <w:iCs/>
         </w:rPr>
+        <w:lastRenderedPageBreak/>
         <w:t>El pr</w:t>
       </w:r>
       <w:r>
@@ -3974,25 +4208,7 @@
             <w:iCs/>
             <w:vertAlign w:val="superscript"/>
           </w:rPr>
-          <w:t>[</w:t>
-        </w:r>
-        <w:r>
-          <w:rPr>
-            <w:rStyle w:val="Hipervnculo"/>
-            <w:rFonts w:ascii="Ubuntu" w:eastAsia="Ubuntu" w:hAnsi="Ubuntu" w:cs="Ubuntu"/>
-            <w:iCs/>
-            <w:vertAlign w:val="superscript"/>
-          </w:rPr>
-          <w:t>5</w:t>
-        </w:r>
-        <w:r>
-          <w:rPr>
-            <w:rStyle w:val="Hipervnculo"/>
-            <w:rFonts w:ascii="Ubuntu" w:eastAsia="Ubuntu" w:hAnsi="Ubuntu" w:cs="Ubuntu"/>
-            <w:iCs/>
-            <w:vertAlign w:val="superscript"/>
-          </w:rPr>
-          <w:t>]</w:t>
+          <w:t>[5]</w:t>
         </w:r>
       </w:hyperlink>
       <w:r>
@@ -4158,7 +4374,6 @@
           <w:rFonts w:ascii="Ubuntu" w:eastAsia="Ubuntu" w:hAnsi="Ubuntu" w:cs="Ubuntu"/>
           <w:iCs/>
         </w:rPr>
-        <w:lastRenderedPageBreak/>
         <w:t>Para nuestra comodidad, primero desarrollamos la versión funcional del juego para un solo jugador en Visual Studio</w:t>
       </w:r>
       <w:hyperlink w:anchor="_6._Referencias" w:history="1">
@@ -5268,23 +5483,7 @@
                 <w:iCs/>
                 <w:highlight w:val="yellow"/>
               </w:rPr>
-              <w:t>MagicMaze</w:t>
-            </w:r>
-            <w:r>
-              <w:rPr>
-                <w:rFonts w:ascii="Ubuntu" w:eastAsia="Ubuntu" w:hAnsi="Ubuntu" w:cs="Ubuntu"/>
-                <w:iCs/>
-                <w:highlight w:val="yellow"/>
-              </w:rPr>
-              <w:t>Client</w:t>
-            </w:r>
-            <w:r>
-              <w:rPr>
-                <w:rFonts w:ascii="Ubuntu" w:eastAsia="Ubuntu" w:hAnsi="Ubuntu" w:cs="Ubuntu"/>
-                <w:iCs/>
-                <w:highlight w:val="yellow"/>
-              </w:rPr>
-              <w:t>.out</w:t>
+              <w:t>MagicMazeClient.out</w:t>
             </w:r>
           </w:p>
           <w:p>
@@ -5589,6 +5788,7 @@
                 <w:rFonts w:ascii="Ubuntu" w:eastAsia="Ubuntu" w:hAnsi="Ubuntu" w:cs="Ubuntu"/>
                 <w:iCs/>
               </w:rPr>
+              <w:lastRenderedPageBreak/>
               <w:tab/>
               <w:t xml:space="preserve">g++ </w:t>
             </w:r>
@@ -5868,14 +6068,7 @@
         <w:rPr>
           <w:rFonts w:ascii="Ubuntu" w:eastAsia="Ubuntu" w:hAnsi="Ubuntu" w:cs="Ubuntu"/>
         </w:rPr>
-        <w:t xml:space="preserve">leen los mensajes a la vez, habiendo por ello una </w:t>
-      </w:r>
-      <w:r>
-        <w:rPr>
-          <w:rFonts w:ascii="Ubuntu" w:eastAsia="Ubuntu" w:hAnsi="Ubuntu" w:cs="Ubuntu"/>
-        </w:rPr>
-        <w:lastRenderedPageBreak/>
-        <w:t xml:space="preserve">debilidad en el código del programa. </w:t>
+        <w:t xml:space="preserve">leen los mensajes a la vez, habiendo por ello una debilidad en el código del programa. </w:t>
       </w:r>
       <w:r>
         <w:rPr>
@@ -6038,21 +6231,7 @@
             <w:rStyle w:val="Hipervnculo"/>
             <w:rFonts w:ascii="Ubuntu" w:eastAsia="Ubuntu" w:hAnsi="Ubuntu" w:cs="Ubuntu"/>
           </w:rPr>
-          <w:t>Magic Ma</w:t>
-        </w:r>
-        <w:r>
-          <w:rPr>
-            <w:rStyle w:val="Hipervnculo"/>
-            <w:rFonts w:ascii="Ubuntu" w:eastAsia="Ubuntu" w:hAnsi="Ubuntu" w:cs="Ubuntu"/>
-          </w:rPr>
-          <w:t>z</w:t>
-        </w:r>
-        <w:r>
-          <w:rPr>
-            <w:rStyle w:val="Hipervnculo"/>
-            <w:rFonts w:ascii="Ubuntu" w:eastAsia="Ubuntu" w:hAnsi="Ubuntu" w:cs="Ubuntu"/>
-          </w:rPr>
-          <w:t>e</w:t>
+          <w:t>Magic Maze</w:t>
         </w:r>
       </w:hyperlink>
       <w:r>
@@ -7595,12 +7774,6 @@
 </file>
 
 <file path=customXml/item2.xml><?xml version="1.0" encoding="utf-8"?>
-<p:properties xmlns:p="http://schemas.microsoft.com/office/2006/metadata/properties" xmlns:xsi="http://www.w3.org/2001/XMLSchema-instance" xmlns:pc="http://schemas.microsoft.com/office/infopath/2007/PartnerControls">
-  <documentManagement/>
-</p:properties>
-</file>
-
-<file path=customXml/item3.xml><?xml version="1.0" encoding="utf-8"?>
 <ct:contentTypeSchema xmlns:ct="http://schemas.microsoft.com/office/2006/metadata/contentType" xmlns:ma="http://schemas.microsoft.com/office/2006/metadata/properties/metaAttributes" ct:_="" ma:_="" ma:contentTypeName="Documento" ma:contentTypeID="0x010100B9E19AA006B47346B75B867A1EAAE46D" ma:contentTypeVersion="2" ma:contentTypeDescription="Crear nuevo documento." ma:contentTypeScope="" ma:versionID="261af0034ae3cf54c4b68ed19f15ae58">
   <xsd:schema xmlns:xsd="http://www.w3.org/2001/XMLSchema" xmlns:xs="http://www.w3.org/2001/XMLSchema" xmlns:p="http://schemas.microsoft.com/office/2006/metadata/properties" xmlns:ns3="0f11bde9-fe90-402f-89af-0f6377e80e3e" targetNamespace="http://schemas.microsoft.com/office/2006/metadata/properties" ma:root="true" ma:fieldsID="020316912a6250b89bf28936a740f8bc" ns3:_="">
     <xsd:import namespace="0f11bde9-fe90-402f-89af-0f6377e80e3e"/>
@@ -7732,6 +7905,12 @@
 </ct:contentTypeSchema>
 </file>
 
+<file path=customXml/item3.xml><?xml version="1.0" encoding="utf-8"?>
+<p:properties xmlns:p="http://schemas.microsoft.com/office/2006/metadata/properties" xmlns:xsi="http://www.w3.org/2001/XMLSchema-instance" xmlns:pc="http://schemas.microsoft.com/office/infopath/2007/PartnerControls">
+  <documentManagement/>
+</p:properties>
+</file>
+
 <file path=customXml/itemProps1.xml><?xml version="1.0" encoding="utf-8"?>
 <ds:datastoreItem xmlns:ds="http://schemas.openxmlformats.org/officeDocument/2006/customXml" ds:itemID="{C0D4A5AA-1DE7-40F2-A851-1E71435273CC}">
   <ds:schemaRefs>
@@ -7741,22 +7920,6 @@
 </file>
 
 <file path=customXml/itemProps2.xml><?xml version="1.0" encoding="utf-8"?>
-<ds:datastoreItem xmlns:ds="http://schemas.openxmlformats.org/officeDocument/2006/customXml" ds:itemID="{D22E54A0-66AF-4169-9827-D205D8DDE1AD}">
-  <ds:schemaRefs>
-    <ds:schemaRef ds:uri="http://schemas.openxmlformats.org/package/2006/metadata/core-properties"/>
-    <ds:schemaRef ds:uri="0f11bde9-fe90-402f-89af-0f6377e80e3e"/>
-    <ds:schemaRef ds:uri="http://purl.org/dc/dcmitype/"/>
-    <ds:schemaRef ds:uri="http://purl.org/dc/elements/1.1/"/>
-    <ds:schemaRef ds:uri="http://www.w3.org/XML/1998/namespace"/>
-    <ds:schemaRef ds:uri="http://purl.org/dc/terms/"/>
-    <ds:schemaRef ds:uri="http://schemas.microsoft.com/office/infopath/2007/PartnerControls"/>
-    <ds:schemaRef ds:uri="http://schemas.microsoft.com/office/2006/documentManagement/types"/>
-    <ds:schemaRef ds:uri="http://schemas.microsoft.com/office/2006/metadata/properties"/>
-  </ds:schemaRefs>
-</ds:datastoreItem>
-</file>
-
-<file path=customXml/itemProps3.xml><?xml version="1.0" encoding="utf-8"?>
 <ds:datastoreItem xmlns:ds="http://schemas.openxmlformats.org/officeDocument/2006/customXml" ds:itemID="{71DFE575-17AC-4732-8615-1B283E439F4D}">
   <ds:schemaRefs>
     <ds:schemaRef ds:uri="http://schemas.microsoft.com/office/2006/metadata/contentType"/>
@@ -7772,4 +7935,13 @@
     <ds:schemaRef ds:uri="http://schemas.microsoft.com/internal/obd"/>
   </ds:schemaRefs>
 </ds:datastoreItem>
+</file>
+
+<file path=customXml/itemProps3.xml><?xml version="1.0" encoding="utf-8"?>
+<ds:datastoreItem xmlns:ds="http://schemas.openxmlformats.org/officeDocument/2006/customXml" ds:itemID="{D22E54A0-66AF-4169-9827-D205D8DDE1AD}">
+  <ds:schemaRefs>
+    <ds:schemaRef ds:uri="http://schemas.microsoft.com/office/2006/metadata/properties"/>
+    <ds:schemaRef ds:uri="http://schemas.microsoft.com/office/infopath/2007/PartnerControls"/>
+  </ds:schemaRefs>
+</ds:datastoreItem>
 </file>
</xml_diff>